<commit_message>
final push by QJ
</commit_message>
<xml_diff>
--- a/documentation.docx
+++ b/documentation.docx
@@ -325,13 +325,7 @@
         </w:rPr>
       </w:pPr>
       <w:r>
-        <w:t xml:space="preserve">Install </w:t>
-      </w:r>
-      <w:r>
-        <w:t>back</w:t>
-      </w:r>
-      <w:r>
-        <w:t>end package and run backend script</w:t>
+        <w:t>Install backend package and run backend script</w:t>
       </w:r>
     </w:p>
     <w:p>
@@ -494,10 +488,7 @@
         </w:rPr>
       </w:pPr>
       <w:r>
-        <w:t>S</w:t>
-      </w:r>
-      <w:r>
-        <w:t xml:space="preserve">et </w:t>
+        <w:t xml:space="preserve">Set </w:t>
       </w:r>
       <w:proofErr w:type="spellStart"/>
       <w:r>
@@ -928,8 +919,9 @@
           <w:color w:val="4472C4" w:themeColor="accent1"/>
           <w:lang w:val="en-US"/>
         </w:rPr>
-        <w:t>c</w:t>
-      </w:r>
+        <w:t>cd /</w:t>
+      </w:r>
+      <w:proofErr w:type="spellStart"/>
       <w:r>
         <w:rPr>
           <w:i/>
@@ -937,9 +929,9 @@
           <w:color w:val="4472C4" w:themeColor="accent1"/>
           <w:lang w:val="en-US"/>
         </w:rPr>
-        <w:t>d /</w:t>
-      </w:r>
-      <w:proofErr w:type="spellStart"/>
+        <w:t>usr</w:t>
+      </w:r>
+      <w:proofErr w:type="spellEnd"/>
       <w:r>
         <w:rPr>
           <w:i/>
@@ -947,9 +939,9 @@
           <w:color w:val="4472C4" w:themeColor="accent1"/>
           <w:lang w:val="en-US"/>
         </w:rPr>
-        <w:t>usr</w:t>
-      </w:r>
-      <w:proofErr w:type="spellEnd"/>
+        <w:t>/share/</w:t>
+      </w:r>
+      <w:proofErr w:type="spellStart"/>
       <w:r>
         <w:rPr>
           <w:i/>
@@ -957,9 +949,9 @@
           <w:color w:val="4472C4" w:themeColor="accent1"/>
           <w:lang w:val="en-US"/>
         </w:rPr>
-        <w:t>/share/</w:t>
-      </w:r>
-      <w:proofErr w:type="spellStart"/>
+        <w:t>nginx</w:t>
+      </w:r>
+      <w:proofErr w:type="spellEnd"/>
       <w:r>
         <w:rPr>
           <w:i/>
@@ -967,35 +959,7 @@
           <w:color w:val="4472C4" w:themeColor="accent1"/>
           <w:lang w:val="en-US"/>
         </w:rPr>
-        <w:t>nginx</w:t>
-      </w:r>
-      <w:proofErr w:type="spellEnd"/>
-      <w:r>
-        <w:rPr>
-          <w:i/>
-          <w:iCs/>
-          <w:color w:val="4472C4" w:themeColor="accent1"/>
-          <w:lang w:val="en-US"/>
-        </w:rPr>
-        <w:t>/html</w:t>
-      </w:r>
-      <w:r>
-        <w:rPr>
-          <w:i/>
-          <w:iCs/>
-          <w:color w:val="4472C4" w:themeColor="accent1"/>
-          <w:lang w:val="en-US"/>
-        </w:rPr>
-        <w:t>/</w:t>
-      </w:r>
-      <w:r>
-        <w:rPr>
-          <w:i/>
-          <w:iCs/>
-          <w:color w:val="4472C4" w:themeColor="accent1"/>
-          <w:lang w:val="en-US"/>
-        </w:rPr>
-        <w:t>Digitization-of-WATI-forms</w:t>
+        <w:t>/html/Digitization-of-WATI-forms</w:t>
       </w:r>
     </w:p>
     <w:p>
@@ -1098,13 +1062,7 @@
         <w:rPr>
           <w:lang w:val="en-US"/>
         </w:rPr>
-        <w:t>Navigate to</w:t>
-      </w:r>
-      <w:r>
-        <w:rPr>
-          <w:lang w:val="en-US"/>
-        </w:rPr>
-        <w:t xml:space="preserve"> -&gt; </w:t>
+        <w:t xml:space="preserve">Navigate to -&gt; </w:t>
       </w:r>
       <w:r>
         <w:rPr>
@@ -2088,6 +2046,52 @@
               <w:t>This feature was added recently (19 July 2020), so it is still buggy</w:t>
             </w:r>
           </w:p>
+          <w:p>
+            <w:pPr>
+              <w:cnfStyle w:val="000000000000" w:firstRow="0" w:lastRow="0" w:firstColumn="0" w:lastColumn="0" w:oddVBand="0" w:evenVBand="0" w:oddHBand="0" w:evenHBand="0" w:firstRowFirstColumn="0" w:firstRowLastColumn="0" w:lastRowFirstColumn="0" w:lastRowLastColumn="0"/>
+              <w:rPr>
+                <w:lang w:val="en-US"/>
+              </w:rPr>
+            </w:pPr>
+          </w:p>
+          <w:p>
+            <w:pPr>
+              <w:cnfStyle w:val="000000000000" w:firstRow="0" w:lastRow="0" w:firstColumn="0" w:lastColumn="0" w:oddVBand="0" w:evenVBand="0" w:oddHBand="0" w:evenHBand="0" w:firstRowFirstColumn="0" w:firstRowLastColumn="0" w:lastRowFirstColumn="0" w:lastRowLastColumn="0"/>
+              <w:rPr>
+                <w:color w:val="FF0000"/>
+                <w:lang w:val="en-US"/>
+              </w:rPr>
+            </w:pPr>
+            <w:r>
+              <w:rPr>
+                <w:color w:val="FF0000"/>
+                <w:lang w:val="en-US"/>
+              </w:rPr>
+              <w:t>Temporary removed because it</w:t>
+            </w:r>
+            <w:r>
+              <w:rPr>
+                <w:color w:val="FF0000"/>
+                <w:lang w:val="en-US"/>
+              </w:rPr>
+              <w:t xml:space="preserve"> i</w:t>
+            </w:r>
+            <w:r>
+              <w:rPr>
+                <w:color w:val="FF0000"/>
+                <w:lang w:val="en-US"/>
+              </w:rPr>
+              <w:t>s buggy. Uncomment line 433 of TabManager.js to view it</w:t>
+            </w:r>
+          </w:p>
+          <w:p>
+            <w:pPr>
+              <w:cnfStyle w:val="000000000000" w:firstRow="0" w:lastRow="0" w:firstColumn="0" w:lastColumn="0" w:oddVBand="0" w:evenVBand="0" w:oddHBand="0" w:evenHBand="0" w:firstRowFirstColumn="0" w:firstRowLastColumn="0" w:lastRowFirstColumn="0" w:lastRowLastColumn="0"/>
+              <w:rPr>
+                <w:lang w:val="en-US"/>
+              </w:rPr>
+            </w:pPr>
+          </w:p>
         </w:tc>
         <w:tc>
           <w:tcPr>
@@ -2278,7 +2282,14 @@
               <w:rPr>
                 <w:lang w:val="en-US"/>
               </w:rPr>
-              <w:t xml:space="preserve"> for more information about this feature. This feature should be possible with the current implementation of the website</w:t>
+              <w:t xml:space="preserve"> for more information about this feature. This feature should </w:t>
+            </w:r>
+            <w:r>
+              <w:rPr>
+                <w:lang w:val="en-US"/>
+              </w:rPr>
+              <w:lastRenderedPageBreak/>
+              <w:t>be possible with the current implementation of the website</w:t>
             </w:r>
           </w:p>
         </w:tc>
@@ -2308,7 +2319,6 @@
         <w:rPr>
           <w:lang w:val="en-US"/>
         </w:rPr>
-        <w:lastRenderedPageBreak/>
         <w:t>How the form works?</w:t>
       </w:r>
     </w:p>
@@ -3019,19 +3029,7 @@
         <w:rPr>
           <w:color w:val="70AD47" w:themeColor="accent6"/>
         </w:rPr>
-        <w:t xml:space="preserve">section </w:t>
-      </w:r>
-      <w:r>
-        <w:rPr>
-          <w:color w:val="70AD47" w:themeColor="accent6"/>
-        </w:rPr>
-        <w:t>2</w:t>
-      </w:r>
-      <w:r>
-        <w:rPr>
-          <w:color w:val="70AD47" w:themeColor="accent6"/>
-        </w:rPr>
-        <w:t xml:space="preserve"> properties</w:t>
+        <w:t>section 2 properties</w:t>
       </w:r>
       <w:r>
         <w:rPr>
@@ -6425,6 +6423,7 @@
   <w:style w:type="character" w:default="1" w:styleId="DefaultParagraphFont">
     <w:name w:val="Default Paragraph Font"/>
     <w:uiPriority w:val="1"/>
+    <w:semiHidden/>
     <w:unhideWhenUsed/>
   </w:style>
   <w:style w:type="table" w:default="1" w:styleId="TableNormal">

</xml_diff>

<commit_message>
Update build with sidebar
</commit_message>
<xml_diff>
--- a/documentation.docx
+++ b/documentation.docx
@@ -1145,6 +1145,22 @@
         </w:rPr>
         <w:t>pm2 add app.js</w:t>
       </w:r>
+      <w:r>
+        <w:rPr>
+          <w:color w:val="4472C4" w:themeColor="accent1"/>
+          <w:lang w:val="en-US"/>
+        </w:rPr>
+        <w:t xml:space="preserve">/pm2 start </w:t>
+      </w:r>
+      <w:proofErr w:type="gramStart"/>
+      <w:r>
+        <w:rPr>
+          <w:color w:val="4472C4" w:themeColor="accent1"/>
+          <w:lang w:val="en-US"/>
+        </w:rPr>
+        <w:t>app.js</w:t>
+      </w:r>
+      <w:proofErr w:type="gramEnd"/>
     </w:p>
     <w:p>
       <w:pPr>
@@ -1192,8 +1208,17 @@
           <w:color w:val="4472C4" w:themeColor="accent1"/>
           <w:lang w:val="en-US"/>
         </w:rPr>
-        <w:t>pm2 list</w:t>
-      </w:r>
+        <w:t xml:space="preserve">pm2 </w:t>
+      </w:r>
+      <w:proofErr w:type="gramStart"/>
+      <w:r>
+        <w:rPr>
+          <w:color w:val="4472C4" w:themeColor="accent1"/>
+          <w:lang w:val="en-US"/>
+        </w:rPr>
+        <w:t>list</w:t>
+      </w:r>
+      <w:proofErr w:type="gramEnd"/>
     </w:p>
     <w:p>
       <w:pPr>
@@ -2741,22 +2766,22 @@
         <w:t>end-users</w:t>
       </w:r>
       <w:r>
-        <w:t xml:space="preserve"> to create custom forms (ask him for more info). I think </w:t>
+        <w:t xml:space="preserve"> to create custom forms (ask him for more info). I think it’s easier to develop this feature with </w:t>
+      </w:r>
+      <w:r>
+        <w:rPr>
+          <w:lang w:val="en-US"/>
+        </w:rPr>
+        <w:t xml:space="preserve">NoSQL or </w:t>
       </w:r>
       <w:proofErr w:type="gramStart"/>
       <w:r>
-        <w:t>it’s</w:t>
+        <w:rPr>
+          <w:lang w:val="en-US"/>
+        </w:rPr>
+        <w:t>JSON</w:t>
       </w:r>
       <w:proofErr w:type="gramEnd"/>
-      <w:r>
-        <w:t xml:space="preserve"> easier to develop this feature with </w:t>
-      </w:r>
-      <w:r>
-        <w:rPr>
-          <w:lang w:val="en-US"/>
-        </w:rPr>
-        <w:t>NoSQL or JSON</w:t>
-      </w:r>
     </w:p>
     <w:p>
       <w:pPr>

</xml_diff>